<commit_message>
Added a link to this repository
</commit_message>
<xml_diff>
--- a/Звіт.docx
+++ b/Звіт.docx
@@ -5481,6 +5481,22 @@
     </w:p>
     <w:p>
       <w:pPr>
+        <w:pStyle w:val="a0"/>
+        <w:rPr>
+          <w:rFonts w:ascii="Times New Roman" w:eastAsiaTheme="minorEastAsia" w:hAnsi="Times New Roman" w:cs="Times New Roman"/>
+        </w:rPr>
+      </w:pPr>
+      <w:r>
+        <w:rPr>
+          <w:rFonts w:ascii="Times New Roman" w:eastAsiaTheme="minorEastAsia" w:hAnsi="Times New Roman" w:cs="Times New Roman"/>
+        </w:rPr>
+        <w:t>https://github.com/Romchyk-S/MRZDO_Lab_1</w:t>
+      </w:r>
+      <w:bookmarkStart w:id="0" w:name="_GoBack"/>
+      <w:bookmarkEnd w:id="0"/>
+    </w:p>
+    <w:p>
+      <w:pPr>
         <w:rPr>
           <w:rFonts w:ascii="Times New Roman" w:eastAsiaTheme="minorEastAsia" w:hAnsi="Times New Roman" w:cs="Times New Roman"/>
         </w:rPr>
@@ -5861,8 +5877,6 @@
           </wp:inline>
         </w:drawing>
       </w:r>
-      <w:bookmarkStart w:id="0" w:name="_GoBack"/>
-      <w:bookmarkEnd w:id="0"/>
     </w:p>
     <w:sectPr>
       <w:pgSz w:w="12240" w:h="15840"/>
@@ -6828,7 +6842,7 @@
 </file>
 
 <file path=customXml/itemProps1.xml><?xml version="1.0" encoding="utf-8"?>
-<ds:datastoreItem xmlns:ds="http://schemas.openxmlformats.org/officeDocument/2006/customXml" ds:itemID="{42A50014-2415-49E0-A235-1E902247E012}">
+<ds:datastoreItem xmlns:ds="http://schemas.openxmlformats.org/officeDocument/2006/customXml" ds:itemID="{4FD2CDD2-D1BD-49E8-BA27-5072569792B7}">
   <ds:schemaRefs>
     <ds:schemaRef ds:uri="http://schemas.openxmlformats.org/officeDocument/2006/bibliography"/>
   </ds:schemaRefs>

</xml_diff>